<commit_message>
Sanitized for academic integrity
</commit_message>
<xml_diff>
--- a/Installation Guide.docx
+++ b/Installation Guide.docx
@@ -268,6 +268,7 @@
                                       <w:alias w:val="Company"/>
                                       <w:tag w:val=""/>
                                       <w:id w:val="1712304738"/>
+                                      <w:showingPlcHdr/>
                                       <w:dataBinding w:prefixMappings="xmlns:ns0='http://schemas.openxmlformats.org/officeDocument/2006/extended-properties' " w:xpath="/ns0:Properties[1]/ns0:Company[1]" w:storeItemID="{6668398D-A668-4E3E-A5EB-62B293D839F1}"/>
                                       <w15:appearance w15:val="hidden"/>
                                       <w:text/>
@@ -280,19 +281,10 @@
                                           <w:sz w:val="28"/>
                                           <w:szCs w:val="28"/>
                                         </w:rPr>
-                                        <w:t xml:space="preserve">ID: </w:t>
+                                        <w:t xml:space="preserve">     </w:t>
                                       </w:r>
                                     </w:sdtContent>
                                   </w:sdt>
-                                  <w:r>
-                                    <w:rPr>
-                                      <w:color w:val="44546A" w:themeColor="text2"/>
-                                      <w:spacing w:val="10"/>
-                                      <w:sz w:val="28"/>
-                                      <w:szCs w:val="28"/>
-                                    </w:rPr>
-                                    <w:t>000496966</w:t>
-                                  </w:r>
                                 </w:p>
                               </w:txbxContent>
                             </wps:txbx>
@@ -393,6 +385,7 @@
                                 <w:alias w:val="Company"/>
                                 <w:tag w:val=""/>
                                 <w:id w:val="1712304738"/>
+                                <w:showingPlcHdr/>
                                 <w:dataBinding w:prefixMappings="xmlns:ns0='http://schemas.openxmlformats.org/officeDocument/2006/extended-properties' " w:xpath="/ns0:Properties[1]/ns0:Company[1]" w:storeItemID="{6668398D-A668-4E3E-A5EB-62B293D839F1}"/>
                                 <w15:appearance w15:val="hidden"/>
                                 <w:text/>
@@ -405,19 +398,10 @@
                                     <w:sz w:val="28"/>
                                     <w:szCs w:val="28"/>
                                   </w:rPr>
-                                  <w:t xml:space="preserve">ID: </w:t>
+                                  <w:t xml:space="preserve">     </w:t>
                                 </w:r>
                               </w:sdtContent>
                             </w:sdt>
-                            <w:r>
-                              <w:rPr>
-                                <w:color w:val="44546A" w:themeColor="text2"/>
-                                <w:spacing w:val="10"/>
-                                <w:sz w:val="28"/>
-                                <w:szCs w:val="28"/>
-                              </w:rPr>
-                              <w:t>000496966</w:t>
-                            </w:r>
                           </w:p>
                         </w:txbxContent>
                       </v:textbox>
@@ -664,7 +648,6 @@
                                     </w:p>
                                   </w:sdtContent>
                                 </w:sdt>
-                                <w:bookmarkStart w:id="0" w:name="_GoBack" w:displacedByCustomXml="next"/>
                                 <w:sdt>
                                   <w:sdtPr>
                                     <w:rPr>
@@ -702,12 +685,11 @@
                                           <w:sz w:val="96"/>
                                           <w:szCs w:val="96"/>
                                         </w:rPr>
-                                        <w:t>D424 Task 3</w:t>
+                                        <w:t>TicketPro</w:t>
                                       </w:r>
                                     </w:p>
                                   </w:sdtContent>
                                 </w:sdt>
-                                <w:bookmarkEnd w:id="0" w:displacedByCustomXml="prev"/>
                               </w:txbxContent>
                             </wps:txbx>
                             <wps:bodyPr rot="0" spcFirstLastPara="0" vertOverflow="overflow" horzOverflow="overflow" vert="horz" wrap="square" lIns="457200" tIns="457200" rIns="0" bIns="0" numCol="1" spcCol="0" rtlCol="0" fromWordArt="0" anchor="b" anchorCtr="0" forceAA="0" compatLnSpc="1">
@@ -783,7 +765,6 @@
                               </w:p>
                             </w:sdtContent>
                           </w:sdt>
-                          <w:bookmarkStart w:id="1" w:name="_GoBack" w:displacedByCustomXml="next"/>
                           <w:sdt>
                             <w:sdtPr>
                               <w:rPr>
@@ -821,12 +802,11 @@
                                     <w:sz w:val="96"/>
                                     <w:szCs w:val="96"/>
                                   </w:rPr>
-                                  <w:t>D424 Task 3</w:t>
+                                  <w:t>TicketPro</w:t>
                                 </w:r>
                               </w:p>
                             </w:sdtContent>
                           </w:sdt>
-                          <w:bookmarkEnd w:id="1" w:displacedByCustomXml="prev"/>
                         </w:txbxContent>
                       </v:textbox>
                     </v:shape>
@@ -915,6 +895,16 @@
     </w:sdt>
     <w:sdt>
       <w:sdtPr>
+        <w:rPr>
+          <w:rFonts w:asciiTheme="minorHAnsi" w:eastAsiaTheme="minorHAnsi" w:hAnsiTheme="minorHAnsi" w:cstheme="minorBidi"/>
+          <w:b w:val="0"/>
+          <w:bCs w:val="0"/>
+          <w:color w:val="auto"/>
+          <w:kern w:val="2"/>
+          <w:sz w:val="24"/>
+          <w:szCs w:val="24"/>
+          <w14:ligatures w14:val="standardContextual"/>
+        </w:rPr>
         <w:id w:val="-349264823"/>
         <w:docPartObj>
           <w:docPartGallery w:val="Table of Contents"/>
@@ -923,13 +913,7 @@
       </w:sdtPr>
       <w:sdtEndPr>
         <w:rPr>
-          <w:rFonts w:asciiTheme="minorHAnsi" w:eastAsiaTheme="minorHAnsi" w:hAnsiTheme="minorHAnsi" w:cstheme="minorBidi"/>
           <w:noProof/>
-          <w:color w:val="auto"/>
-          <w:kern w:val="2"/>
-          <w:sz w:val="24"/>
-          <w:szCs w:val="24"/>
-          <w14:ligatures w14:val="standardContextual"/>
         </w:rPr>
       </w:sdtEndPr>
       <w:sdtContent>
@@ -1579,22 +1563,22 @@
       <w:pPr>
         <w:pStyle w:val="Heading1"/>
       </w:pPr>
-      <w:bookmarkStart w:id="2" w:name="_Toc157238785"/>
+      <w:bookmarkStart w:id="0" w:name="_Toc157238785"/>
       <w:r>
         <w:lastRenderedPageBreak/>
         <w:t>Required Infrastructure</w:t>
       </w:r>
-      <w:bookmarkEnd w:id="2"/>
+      <w:bookmarkEnd w:id="0"/>
     </w:p>
     <w:p>
       <w:pPr>
         <w:pStyle w:val="Heading2"/>
       </w:pPr>
-      <w:bookmarkStart w:id="3" w:name="_Toc157238786"/>
+      <w:bookmarkStart w:id="1" w:name="_Toc157238786"/>
       <w:r>
         <w:t>Database</w:t>
       </w:r>
-      <w:bookmarkEnd w:id="3"/>
+      <w:bookmarkEnd w:id="1"/>
     </w:p>
     <w:p>
       <w:r>
@@ -1608,19 +1592,7 @@
           <w:rPr>
             <w:rStyle w:val="Hyperlink"/>
           </w:rPr>
-          <w:t>https://www.npgsql.org/doc/conne</w:t>
-        </w:r>
-        <w:r>
-          <w:rPr>
-            <w:rStyle w:val="Hyperlink"/>
-          </w:rPr>
-          <w:t>c</w:t>
-        </w:r>
-        <w:r>
-          <w:rPr>
-            <w:rStyle w:val="Hyperlink"/>
-          </w:rPr>
-          <w:t>tion-string-parameters.html</w:t>
+          <w:t>https://www.npgsql.org/doc/connection-string-parameters.html</w:t>
         </w:r>
       </w:hyperlink>
       <w:r>
@@ -1632,11 +1604,11 @@
       <w:pPr>
         <w:pStyle w:val="Heading2"/>
       </w:pPr>
-      <w:bookmarkStart w:id="4" w:name="_Toc157238787"/>
+      <w:bookmarkStart w:id="2" w:name="_Toc157238787"/>
       <w:r>
         <w:t>Compute Resources</w:t>
       </w:r>
-      <w:bookmarkEnd w:id="4"/>
+      <w:bookmarkEnd w:id="2"/>
     </w:p>
     <w:p>
       <w:r>
@@ -1648,11 +1620,11 @@
       <w:pPr>
         <w:pStyle w:val="Heading2"/>
       </w:pPr>
-      <w:bookmarkStart w:id="5" w:name="_Toc157238788"/>
+      <w:bookmarkStart w:id="3" w:name="_Toc157238788"/>
       <w:r>
         <w:t>Licensing</w:t>
       </w:r>
-      <w:bookmarkEnd w:id="5"/>
+      <w:bookmarkEnd w:id="3"/>
     </w:p>
     <w:p>
       <w:pPr>
@@ -1686,22 +1658,22 @@
       <w:pPr>
         <w:pStyle w:val="Heading1"/>
       </w:pPr>
-      <w:bookmarkStart w:id="6" w:name="_Toc157238789"/>
+      <w:bookmarkStart w:id="4" w:name="_Toc157238789"/>
       <w:r>
         <w:lastRenderedPageBreak/>
         <w:t>Traditional Deployment</w:t>
       </w:r>
-      <w:bookmarkEnd w:id="6"/>
+      <w:bookmarkEnd w:id="4"/>
     </w:p>
     <w:p>
       <w:pPr>
         <w:pStyle w:val="Heading2"/>
       </w:pPr>
-      <w:bookmarkStart w:id="7" w:name="_Toc157238790"/>
+      <w:bookmarkStart w:id="5" w:name="_Toc157238790"/>
       <w:r>
         <w:t>Building From Source</w:t>
       </w:r>
-      <w:bookmarkEnd w:id="7"/>
+      <w:bookmarkEnd w:id="5"/>
     </w:p>
     <w:p>
       <w:r>
@@ -1732,6 +1704,7 @@
       </w:pPr>
       <w:r>
         <w:rPr>
+          <w:noProof/>
           <w:sz w:val="32"/>
           <w:szCs w:val="32"/>
         </w:rPr>
@@ -1821,6 +1794,9 @@
         <w:keepNext/>
       </w:pPr>
       <w:r>
+        <w:rPr>
+          <w:noProof/>
+        </w:rPr>
         <w:drawing>
           <wp:inline distT="0" distB="0" distL="0" distR="0" wp14:anchorId="7BE68019" wp14:editId="6095532B">
             <wp:extent cx="5943600" cy="1602740"/>
@@ -1903,6 +1879,9 @@
         <w:keepNext/>
       </w:pPr>
       <w:r>
+        <w:rPr>
+          <w:noProof/>
+        </w:rPr>
         <w:drawing>
           <wp:inline distT="0" distB="0" distL="0" distR="0" wp14:anchorId="4B384219" wp14:editId="2663286C">
             <wp:extent cx="5943600" cy="1156970"/>
@@ -2003,12 +1982,12 @@
       <w:pPr>
         <w:pStyle w:val="Heading2"/>
       </w:pPr>
-      <w:bookmarkStart w:id="8" w:name="_Toc157238791"/>
+      <w:bookmarkStart w:id="6" w:name="_Toc157238791"/>
       <w:r>
         <w:lastRenderedPageBreak/>
         <w:t>Deploying the Application</w:t>
       </w:r>
-      <w:bookmarkEnd w:id="8"/>
+      <w:bookmarkEnd w:id="6"/>
     </w:p>
     <w:p>
       <w:r>
@@ -2426,29 +2405,7 @@
           <w:szCs w:val="16"/>
           <w14:ligatures w14:val="none"/>
         </w:rPr>
-        <w:t>"User</w:t>
-      </w:r>
-      <w:r>
-        <w:rPr>
-          <w:rFonts w:ascii="Menlo" w:eastAsia="Times New Roman" w:hAnsi="Menlo" w:cs="Menlo"/>
-          <w:color w:val="C9A26D"/>
-          <w:kern w:val="0"/>
-          <w:sz w:val="16"/>
-          <w:szCs w:val="16"/>
-          <w14:ligatures w14:val="none"/>
-        </w:rPr>
-        <w:t xml:space="preserve"> </w:t>
-      </w:r>
-      <w:r>
-        <w:rPr>
-          <w:rFonts w:ascii="Menlo" w:eastAsia="Times New Roman" w:hAnsi="Menlo" w:cs="Menlo"/>
-          <w:color w:val="C9A26D"/>
-          <w:kern w:val="0"/>
-          <w:sz w:val="16"/>
-          <w:szCs w:val="16"/>
-          <w14:ligatures w14:val="none"/>
-        </w:rPr>
-        <w:t>ID=&lt;u&gt;;Password=&lt;p&gt;;Host=&lt;s&gt;;Port=5432;Database=ticketpro;"</w:t>
+        <w:t>"User ID=&lt;u&gt;;Password=&lt;p&gt;;Host=&lt;s&gt;;Port=5432;Database=ticketpro;"</w:t>
       </w:r>
     </w:p>
     <w:p>
@@ -2482,16 +2439,7 @@
         <w:t xml:space="preserve">You can use these scripts to launch your application. </w:t>
       </w:r>
       <w:r>
-        <w:t>Y</w:t>
-      </w:r>
-      <w:r>
-        <w:t>ou must ensure the following four environment variables are set</w:t>
-      </w:r>
-      <w:r>
-        <w:t xml:space="preserve"> correctly in the script</w:t>
-      </w:r>
-      <w:r>
-        <w:t>:</w:t>
+        <w:t>You must ensure the following four environment variables are set correctly in the script:</w:t>
       </w:r>
     </w:p>
     <w:p>
@@ -2580,12 +2528,12 @@
       <w:pPr>
         <w:pStyle w:val="Heading1"/>
       </w:pPr>
-      <w:bookmarkStart w:id="9" w:name="_Toc157238792"/>
+      <w:bookmarkStart w:id="7" w:name="_Toc157238792"/>
       <w:r>
         <w:lastRenderedPageBreak/>
         <w:t>Containerized Deployment</w:t>
       </w:r>
-      <w:bookmarkEnd w:id="9"/>
+      <w:bookmarkEnd w:id="7"/>
     </w:p>
     <w:p>
       <w:r>

</xml_diff>